<commit_message>
Mise à jour ordre du jour
</commit_message>
<xml_diff>
--- a/Documents/Document_reunion/Ordre_du_jour/OrdreDuJour_reunionA2_2.docx
+++ b/Documents/Document_reunion/Ordre_du_jour/OrdreDuJour_reunionA2_2.docx
@@ -166,7 +166,25 @@
           <w:szCs w:val="24"/>
         </w:rPr>
         <w:tab/>
-        <w:t>André SEYDOUX, Ciaran BRYCE, David ROCH </w:t>
+        <w:t xml:space="preserve">André SEYDOUX, </w:t>
+      </w:r>
+      <w:proofErr w:type="spellStart"/>
+      <w:r>
+        <w:rPr>
+          <w:rFonts w:ascii="Arial" w:eastAsia="Arial" w:hAnsi="Arial" w:cs="Arial"/>
+          <w:sz w:val="24"/>
+          <w:szCs w:val="24"/>
+        </w:rPr>
+        <w:t>Ciaran</w:t>
+      </w:r>
+      <w:proofErr w:type="spellEnd"/>
+      <w:r>
+        <w:rPr>
+          <w:rFonts w:ascii="Arial" w:eastAsia="Arial" w:hAnsi="Arial" w:cs="Arial"/>
+          <w:sz w:val="24"/>
+          <w:szCs w:val="24"/>
+        </w:rPr>
+        <w:t xml:space="preserve"> BRYCE</w:t>
       </w:r>
     </w:p>
     <w:p>
@@ -188,6 +206,35 @@
           <w:szCs w:val="24"/>
         </w:rPr>
         <w:t xml:space="preserve">Étudiants : Angela MOURIN, Aurélie SAUGE, Coralie CHEVALLEY, Constantin HERRMANN </w:t>
+      </w:r>
+    </w:p>
+    <w:p>
+      <w:pPr>
+        <w:tabs>
+          <w:tab w:val="left" w:pos="5103"/>
+        </w:tabs>
+        <w:spacing w:after="120" w:line="240" w:lineRule="auto"/>
+        <w:rPr>
+          <w:rFonts w:ascii="Arial" w:eastAsia="Arial" w:hAnsi="Arial" w:cs="Arial"/>
+          <w:sz w:val="24"/>
+          <w:szCs w:val="24"/>
+        </w:rPr>
+      </w:pPr>
+      <w:r>
+        <w:rPr>
+          <w:rFonts w:ascii="Arial" w:eastAsia="Arial" w:hAnsi="Arial" w:cs="Arial"/>
+          <w:sz w:val="24"/>
+          <w:szCs w:val="24"/>
+        </w:rPr>
+        <w:t xml:space="preserve">Absent(s) : </w:t>
+      </w:r>
+      <w:r>
+        <w:rPr>
+          <w:rFonts w:ascii="Arial" w:eastAsia="Arial" w:hAnsi="Arial" w:cs="Arial"/>
+          <w:sz w:val="24"/>
+          <w:szCs w:val="24"/>
+        </w:rPr>
+        <w:t>David ROCH </w:t>
       </w:r>
     </w:p>
     <w:p>
@@ -577,10 +624,7 @@
 <w:ftr xmlns:wpc="http://schemas.microsoft.com/office/word/2010/wordprocessingCanvas" xmlns:cx="http://schemas.microsoft.com/office/drawing/2014/chartex" xmlns:cx1="http://schemas.microsoft.com/office/drawing/2015/9/8/chartex" xmlns:cx2="http://schemas.microsoft.com/office/drawing/2015/10/21/chartex" xmlns:cx3="http://schemas.microsoft.com/office/drawing/2016/5/9/chartex" xmlns:cx4="http://schemas.microsoft.com/office/drawing/2016/5/10/chartex" xmlns:cx5="http://schemas.microsoft.com/office/drawing/2016/5/11/chartex" xmlns:cx6="http://schemas.microsoft.com/office/drawing/2016/5/12/chartex" xmlns:cx7="http://schemas.microsoft.com/office/drawing/2016/5/13/chartex" xmlns:cx8="http://schemas.microsoft.com/office/drawing/2016/5/14/chartex" xmlns:mc="http://schemas.openxmlformats.org/markup-compatibility/2006" xmlns:aink="http://schemas.microsoft.com/office/drawing/2016/ink" xmlns:am3d="http://schemas.microsoft.com/office/drawing/2017/model3d" xmlns:o="urn:schemas-microsoft-com:office:office" xmlns:r="http://schemas.openxmlformats.org/officeDocument/2006/relationships" xmlns:m="http://schemas.openxmlformats.org/officeDocument/2006/math" xmlns:v="urn:schemas-microsoft-com:vml" xmlns:wp14="http://schemas.microsoft.com/office/word/2010/wordprocessingDrawing" xmlns:wp="http://schemas.openxmlformats.org/drawingml/2006/wordprocessingDrawing" xmlns:w10="urn:schemas-microsoft-com:office:word" xmlns:w="http://schemas.openxmlformats.org/wordprocessingml/2006/main" xmlns:w14="http://schemas.microsoft.com/office/word/2010/wordml" xmlns:w15="http://schemas.microsoft.com/office/word/2012/wordml" xmlns:w16cex="http://schemas.microsoft.com/office/word/2018/wordml/cex" xmlns:w16cid="http://schemas.microsoft.com/office/word/2016/wordml/cid" xmlns:w16="http://schemas.microsoft.com/office/word/2018/wordml" xmlns:w16sdtdh="http://schemas.microsoft.com/office/word/2020/wordml/sdtdatahash" xmlns:w16se="http://schemas.microsoft.com/office/word/2015/wordml/symex" xmlns:wpg="http://schemas.microsoft.com/office/word/2010/wordprocessingGroup" xmlns:wpi="http://schemas.microsoft.com/office/word/2010/wordprocessingInk" xmlns:wne="http://schemas.microsoft.com/office/word/2006/wordml" xmlns:wps="http://schemas.microsoft.com/office/word/2010/wordprocessingShape" mc:Ignorable="w14 w15 w16se w16cid w16 w16cex w16sdtdh wp14">
   <w:p>
     <w:r>
-      <w:t>HEG</w:t>
-    </w:r>
-    <w:r>
-      <w:tab/>
+      <w:t>Version 1.2</w:t>
     </w:r>
     <w:r>
       <w:tab/>

</xml_diff>

<commit_message>
Mise à jour ordre du jour réunion A2-2
</commit_message>
<xml_diff>
--- a/Documents/Document_reunion/Ordre_du_jour/OrdreDuJour_reunionA2_2.docx
+++ b/Documents/Document_reunion/Ordre_du_jour/OrdreDuJour_reunionA2_2.docx
@@ -211,6 +211,42 @@
     <w:p>
       <w:pPr>
         <w:tabs>
+          <w:tab w:val="left" w:pos="1134"/>
+          <w:tab w:val="left" w:pos="5954"/>
+        </w:tabs>
+        <w:spacing w:before="120" w:after="80" w:line="240" w:lineRule="auto"/>
+        <w:rPr>
+          <w:rFonts w:ascii="Arial" w:eastAsia="Arial" w:hAnsi="Arial" w:cs="Arial"/>
+          <w:b/>
+          <w:sz w:val="24"/>
+          <w:szCs w:val="24"/>
+          <w:u w:val="single"/>
+        </w:rPr>
+      </w:pPr>
+      <w:r>
+        <w:rPr>
+          <w:rFonts w:ascii="Arial" w:eastAsia="Arial" w:hAnsi="Arial" w:cs="Arial"/>
+          <w:b/>
+          <w:sz w:val="24"/>
+          <w:szCs w:val="24"/>
+          <w:u w:val="single"/>
+        </w:rPr>
+        <w:t>Absent(s)</w:t>
+      </w:r>
+      <w:r>
+        <w:rPr>
+          <w:rFonts w:ascii="Arial" w:eastAsia="Arial" w:hAnsi="Arial" w:cs="Arial"/>
+          <w:b/>
+          <w:sz w:val="24"/>
+          <w:szCs w:val="24"/>
+          <w:u w:val="single"/>
+        </w:rPr>
+        <w:t xml:space="preserve"> : </w:t>
+      </w:r>
+    </w:p>
+    <w:p>
+      <w:pPr>
+        <w:tabs>
           <w:tab w:val="left" w:pos="5103"/>
         </w:tabs>
         <w:spacing w:after="120" w:line="240" w:lineRule="auto"/>
@@ -226,7 +262,15 @@
           <w:sz w:val="24"/>
           <w:szCs w:val="24"/>
         </w:rPr>
-        <w:t xml:space="preserve">Absent(s) : </w:t>
+        <w:t>Groupe d’encadrement :</w:t>
+      </w:r>
+      <w:r>
+        <w:rPr>
+          <w:rFonts w:ascii="Arial" w:eastAsia="Arial" w:hAnsi="Arial" w:cs="Arial"/>
+          <w:sz w:val="24"/>
+          <w:szCs w:val="24"/>
+        </w:rPr>
+        <w:t xml:space="preserve"> </w:t>
       </w:r>
       <w:r>
         <w:rPr>

</xml_diff>